<commit_message>
updated cv and syllabi
</commit_message>
<xml_diff>
--- a/assets/Syllabi/Schedule_7610_spring_flipped.docx
+++ b/assets/Syllabi/Schedule_7610_spring_flipped.docx
@@ -1,6 +1,6 @@
 
 <file path=word/document.xml><?xml version="1.0" encoding="utf-8"?>
-<w:document xmlns:wpc="http://schemas.microsoft.com/office/word/2010/wordprocessingCanvas" xmlns:cx="http://schemas.microsoft.com/office/drawing/2014/chartex" xmlns:cx1="http://schemas.microsoft.com/office/drawing/2015/9/8/chartex" xmlns:cx2="http://schemas.microsoft.com/office/drawing/2015/10/21/chartex" xmlns:cx3="http://schemas.microsoft.com/office/drawing/2016/5/9/chartex" xmlns:cx4="http://schemas.microsoft.com/office/drawing/2016/5/10/chartex" xmlns:cx5="http://schemas.microsoft.com/office/drawing/2016/5/11/chartex" xmlns:cx6="http://schemas.microsoft.com/office/drawing/2016/5/12/chartex" xmlns:cx7="http://schemas.microsoft.com/office/drawing/2016/5/13/chartex" xmlns:cx8="http://schemas.microsoft.com/office/drawing/2016/5/14/chartex" xmlns:mc="http://schemas.openxmlformats.org/markup-compatibility/2006" xmlns:aink="http://schemas.microsoft.com/office/drawing/2016/ink" xmlns:am3d="http://schemas.microsoft.com/office/drawing/2017/model3d" xmlns:o="urn:schemas-microsoft-com:office:office" xmlns:r="http://schemas.openxmlformats.org/officeDocument/2006/relationships" xmlns:m="http://schemas.openxmlformats.org/officeDocument/2006/math" xmlns:v="urn:schemas-microsoft-com:vml" xmlns:wp14="http://schemas.microsoft.com/office/word/2010/wordprocessingDrawing" xmlns:wp="http://schemas.openxmlformats.org/drawingml/2006/wordprocessingDrawing" xmlns:w10="urn:schemas-microsoft-com:office:word" xmlns:w="http://schemas.openxmlformats.org/wordprocessingml/2006/main" xmlns:w14="http://schemas.microsoft.com/office/word/2010/wordml" xmlns:w15="http://schemas.microsoft.com/office/word/2012/wordml" xmlns:w16cex="http://schemas.microsoft.com/office/word/2018/wordml/cex" xmlns:w16cid="http://schemas.microsoft.com/office/word/2016/wordml/cid" xmlns:w16="http://schemas.microsoft.com/office/word/2018/wordml" xmlns:w16se="http://schemas.microsoft.com/office/word/2015/wordml/symex" xmlns:wpg="http://schemas.microsoft.com/office/word/2010/wordprocessingGroup" xmlns:wpi="http://schemas.microsoft.com/office/word/2010/wordprocessingInk" xmlns:wne="http://schemas.microsoft.com/office/word/2006/wordml" xmlns:wps="http://schemas.microsoft.com/office/word/2010/wordprocessingShape" mc:Ignorable="w14 w15 w16se w16cid w16 w16cex wp14">
+<w:document xmlns:wpc="http://schemas.microsoft.com/office/word/2010/wordprocessingCanvas" xmlns:cx="http://schemas.microsoft.com/office/drawing/2014/chartex" xmlns:cx1="http://schemas.microsoft.com/office/drawing/2015/9/8/chartex" xmlns:cx2="http://schemas.microsoft.com/office/drawing/2015/10/21/chartex" xmlns:cx3="http://schemas.microsoft.com/office/drawing/2016/5/9/chartex" xmlns:cx4="http://schemas.microsoft.com/office/drawing/2016/5/10/chartex" xmlns:cx5="http://schemas.microsoft.com/office/drawing/2016/5/11/chartex" xmlns:cx6="http://schemas.microsoft.com/office/drawing/2016/5/12/chartex" xmlns:cx7="http://schemas.microsoft.com/office/drawing/2016/5/13/chartex" xmlns:cx8="http://schemas.microsoft.com/office/drawing/2016/5/14/chartex" xmlns:mc="http://schemas.openxmlformats.org/markup-compatibility/2006" xmlns:aink="http://schemas.microsoft.com/office/drawing/2016/ink" xmlns:am3d="http://schemas.microsoft.com/office/drawing/2017/model3d" xmlns:o="urn:schemas-microsoft-com:office:office" xmlns:r="http://schemas.openxmlformats.org/officeDocument/2006/relationships" xmlns:m="http://schemas.openxmlformats.org/officeDocument/2006/math" xmlns:v="urn:schemas-microsoft-com:vml" xmlns:wp14="http://schemas.microsoft.com/office/word/2010/wordprocessingDrawing" xmlns:wp="http://schemas.openxmlformats.org/drawingml/2006/wordprocessingDrawing" xmlns:w10="urn:schemas-microsoft-com:office:word" xmlns:w="http://schemas.openxmlformats.org/wordprocessingml/2006/main" xmlns:w14="http://schemas.microsoft.com/office/word/2010/wordml" xmlns:w15="http://schemas.microsoft.com/office/word/2012/wordml" xmlns:w16cex="http://schemas.microsoft.com/office/word/2018/wordml/cex" xmlns:w16cid="http://schemas.microsoft.com/office/word/2016/wordml/cid" xmlns:w16="http://schemas.microsoft.com/office/word/2018/wordml" xmlns:w16sdtdh="http://schemas.microsoft.com/office/word/2020/wordml/sdtdatahash" xmlns:w16se="http://schemas.microsoft.com/office/word/2015/wordml/symex" xmlns:wpg="http://schemas.microsoft.com/office/word/2010/wordprocessingGroup" xmlns:wpi="http://schemas.microsoft.com/office/word/2010/wordprocessingInk" xmlns:wne="http://schemas.microsoft.com/office/word/2006/wordml" xmlns:wps="http://schemas.microsoft.com/office/word/2010/wordprocessingShape" mc:Ignorable="w14 w15 w16se w16cid w16 w16cex w16sdtdh wp14">
   <w:body>
     <w:tbl>
       <w:tblPr>
@@ -270,7 +270,7 @@
                 <w:sz w:val="22"/>
                 <w:szCs w:val="22"/>
               </w:rPr>
-              <w:t>7</w:t>
+              <w:t>11</w:t>
             </w:r>
           </w:p>
         </w:tc>
@@ -459,7 +459,7 @@
                 <w:sz w:val="22"/>
                 <w:szCs w:val="22"/>
               </w:rPr>
-              <w:t>9</w:t>
+              <w:t>13</w:t>
             </w:r>
           </w:p>
         </w:tc>
@@ -640,7 +640,15 @@
                 <w:sz w:val="22"/>
                 <w:szCs w:val="22"/>
               </w:rPr>
-              <w:t>Jan 14</w:t>
+              <w:t>Jan 1</w:t>
+            </w:r>
+            <w:r>
+              <w:rPr>
+                <w:rFonts w:ascii="Garamond" w:hAnsi="Garamond"/>
+                <w:sz w:val="22"/>
+                <w:szCs w:val="22"/>
+              </w:rPr>
+              <w:t>8</w:t>
             </w:r>
           </w:p>
         </w:tc>
@@ -828,7 +836,15 @@
                 <w:sz w:val="22"/>
                 <w:szCs w:val="22"/>
               </w:rPr>
-              <w:t>Jan 16</w:t>
+              <w:t xml:space="preserve">Jan </w:t>
+            </w:r>
+            <w:r>
+              <w:rPr>
+                <w:rFonts w:ascii="Garamond" w:hAnsi="Garamond"/>
+                <w:sz w:val="22"/>
+                <w:szCs w:val="22"/>
+              </w:rPr>
+              <w:t>20</w:t>
             </w:r>
           </w:p>
         </w:tc>
@@ -972,7 +988,7 @@
                 <w:sz w:val="22"/>
                 <w:szCs w:val="22"/>
               </w:rPr>
-              <w:t>1</w:t>
+              <w:t>5</w:t>
             </w:r>
           </w:p>
         </w:tc>
@@ -1126,15 +1142,7 @@
                 <w:sz w:val="22"/>
                 <w:szCs w:val="22"/>
               </w:rPr>
-              <w:t>Jan 2</w:t>
-            </w:r>
-            <w:r>
-              <w:rPr>
-                <w:rFonts w:ascii="Garamond" w:hAnsi="Garamond"/>
-                <w:sz w:val="22"/>
-                <w:szCs w:val="22"/>
-              </w:rPr>
-              <w:t>3</w:t>
+              <w:t>Jan 27</w:t>
             </w:r>
           </w:p>
         </w:tc>
@@ -1299,15 +1307,7 @@
                 <w:sz w:val="22"/>
                 <w:szCs w:val="22"/>
               </w:rPr>
-              <w:t>Jan 2</w:t>
-            </w:r>
-            <w:r>
-              <w:rPr>
-                <w:rFonts w:ascii="Garamond" w:hAnsi="Garamond"/>
-                <w:sz w:val="22"/>
-                <w:szCs w:val="22"/>
-              </w:rPr>
-              <w:t>8</w:t>
+              <w:t>Feb 1</w:t>
             </w:r>
           </w:p>
         </w:tc>
@@ -1464,15 +1464,7 @@
                 <w:sz w:val="22"/>
                 <w:szCs w:val="22"/>
               </w:rPr>
-              <w:t>Jan 3</w:t>
-            </w:r>
-            <w:r>
-              <w:rPr>
-                <w:rFonts w:ascii="Garamond" w:hAnsi="Garamond"/>
-                <w:sz w:val="22"/>
-                <w:szCs w:val="22"/>
-              </w:rPr>
-              <w:t>0</w:t>
+              <w:t>Feb 3</w:t>
             </w:r>
           </w:p>
         </w:tc>
@@ -1625,15 +1617,7 @@
                 <w:sz w:val="22"/>
                 <w:szCs w:val="22"/>
               </w:rPr>
-              <w:t xml:space="preserve">Feb </w:t>
-            </w:r>
-            <w:r>
-              <w:rPr>
-                <w:rFonts w:ascii="Garamond" w:hAnsi="Garamond"/>
-                <w:sz w:val="22"/>
-                <w:szCs w:val="22"/>
-              </w:rPr>
-              <w:t>4</w:t>
+              <w:t>Feb 8</w:t>
             </w:r>
           </w:p>
         </w:tc>
@@ -1684,15 +1668,7 @@
                 <w:sz w:val="22"/>
                 <w:szCs w:val="22"/>
               </w:rPr>
-              <w:t>L</w:t>
-            </w:r>
-            <w:r>
-              <w:rPr>
-                <w:rFonts w:ascii="Garamond" w:hAnsi="Garamond"/>
-                <w:sz w:val="22"/>
-                <w:szCs w:val="22"/>
-              </w:rPr>
-              <w:t>6</w:t>
+              <w:t>L6</w:t>
             </w:r>
           </w:p>
         </w:tc>
@@ -1807,15 +1783,7 @@
                 <w:sz w:val="22"/>
                 <w:szCs w:val="22"/>
               </w:rPr>
-              <w:t xml:space="preserve">Feb </w:t>
-            </w:r>
-            <w:r>
-              <w:rPr>
-                <w:rFonts w:ascii="Garamond" w:hAnsi="Garamond"/>
-                <w:sz w:val="22"/>
-                <w:szCs w:val="22"/>
-              </w:rPr>
-              <w:t>6</w:t>
+              <w:t>Feb 10</w:t>
             </w:r>
           </w:p>
         </w:tc>
@@ -1870,15 +1838,7 @@
                 <w:sz w:val="22"/>
                 <w:szCs w:val="22"/>
               </w:rPr>
-              <w:t>L</w:t>
-            </w:r>
-            <w:r>
-              <w:rPr>
-                <w:rFonts w:ascii="Garamond" w:hAnsi="Garamond"/>
-                <w:sz w:val="22"/>
-                <w:szCs w:val="22"/>
-              </w:rPr>
-              <w:t>7</w:t>
+              <w:t>L7</w:t>
             </w:r>
           </w:p>
         </w:tc>
@@ -1982,15 +1942,7 @@
                 <w:sz w:val="22"/>
                 <w:szCs w:val="22"/>
               </w:rPr>
-              <w:t>Feb 1</w:t>
-            </w:r>
-            <w:r>
-              <w:rPr>
-                <w:rFonts w:ascii="Garamond" w:hAnsi="Garamond"/>
-                <w:sz w:val="22"/>
-                <w:szCs w:val="22"/>
-              </w:rPr>
-              <w:t>1</w:t>
+              <w:t>Feb 15</w:t>
             </w:r>
           </w:p>
         </w:tc>
@@ -2137,15 +2089,7 @@
                 <w:sz w:val="22"/>
                 <w:szCs w:val="22"/>
               </w:rPr>
-              <w:t>Feb 1</w:t>
-            </w:r>
-            <w:r>
-              <w:rPr>
-                <w:rFonts w:ascii="Garamond" w:hAnsi="Garamond"/>
-                <w:sz w:val="22"/>
-                <w:szCs w:val="22"/>
-              </w:rPr>
-              <w:t>3</w:t>
+              <w:t>Feb 17</w:t>
             </w:r>
           </w:p>
         </w:tc>
@@ -2205,15 +2149,7 @@
                 <w:sz w:val="22"/>
                 <w:szCs w:val="22"/>
               </w:rPr>
-              <w:t>L</w:t>
-            </w:r>
-            <w:r>
-              <w:rPr>
-                <w:rFonts w:ascii="Garamond" w:hAnsi="Garamond"/>
-                <w:sz w:val="22"/>
-                <w:szCs w:val="22"/>
-              </w:rPr>
-              <w:t>8</w:t>
+              <w:t>L8</w:t>
             </w:r>
           </w:p>
         </w:tc>
@@ -2314,15 +2250,7 @@
                 <w:sz w:val="22"/>
                 <w:szCs w:val="22"/>
               </w:rPr>
-              <w:t>Feb 1</w:t>
-            </w:r>
-            <w:r>
-              <w:rPr>
-                <w:rFonts w:ascii="Garamond" w:hAnsi="Garamond"/>
-                <w:sz w:val="22"/>
-                <w:szCs w:val="22"/>
-              </w:rPr>
-              <w:t>8</w:t>
+              <w:t>Feb 22</w:t>
             </w:r>
           </w:p>
         </w:tc>
@@ -2373,15 +2301,7 @@
                 <w:sz w:val="22"/>
                 <w:szCs w:val="22"/>
               </w:rPr>
-              <w:t>L</w:t>
-            </w:r>
-            <w:r>
-              <w:rPr>
-                <w:rFonts w:ascii="Garamond" w:hAnsi="Garamond"/>
-                <w:sz w:val="22"/>
-                <w:szCs w:val="22"/>
-              </w:rPr>
-              <w:t>9</w:t>
+              <w:t>L9</w:t>
             </w:r>
           </w:p>
         </w:tc>
@@ -2481,15 +2401,7 @@
                 <w:sz w:val="22"/>
                 <w:szCs w:val="22"/>
               </w:rPr>
-              <w:t>Feb 2</w:t>
-            </w:r>
-            <w:r>
-              <w:rPr>
-                <w:rFonts w:ascii="Garamond" w:hAnsi="Garamond"/>
-                <w:sz w:val="22"/>
-                <w:szCs w:val="22"/>
-              </w:rPr>
-              <w:t>0</w:t>
+              <w:t>Feb 24</w:t>
             </w:r>
           </w:p>
         </w:tc>
@@ -2638,7 +2550,7 @@
                 <w:sz w:val="22"/>
                 <w:szCs w:val="22"/>
               </w:rPr>
-              <w:t>Feb 25</w:t>
+              <w:t>Mar 1</w:t>
             </w:r>
           </w:p>
         </w:tc>
@@ -2688,15 +2600,7 @@
                 <w:sz w:val="22"/>
                 <w:szCs w:val="22"/>
               </w:rPr>
-              <w:t>L</w:t>
-            </w:r>
-            <w:r>
-              <w:rPr>
-                <w:rFonts w:ascii="Garamond" w:hAnsi="Garamond"/>
-                <w:sz w:val="22"/>
-                <w:szCs w:val="22"/>
-              </w:rPr>
-              <w:t>10</w:t>
+              <w:t>L10</w:t>
             </w:r>
           </w:p>
         </w:tc>
@@ -2798,7 +2702,7 @@
                 <w:sz w:val="22"/>
                 <w:szCs w:val="22"/>
               </w:rPr>
-              <w:t>Feb 27</w:t>
+              <w:t>Mar 3</w:t>
             </w:r>
           </w:p>
         </w:tc>
@@ -2959,15 +2863,7 @@
                 <w:sz w:val="22"/>
                 <w:szCs w:val="22"/>
               </w:rPr>
-              <w:t xml:space="preserve">Mar </w:t>
-            </w:r>
-            <w:r>
-              <w:rPr>
-                <w:rFonts w:ascii="Garamond" w:hAnsi="Garamond"/>
-                <w:sz w:val="22"/>
-                <w:szCs w:val="22"/>
-              </w:rPr>
-              <w:t>4</w:t>
+              <w:t>Mar 8</w:t>
             </w:r>
           </w:p>
         </w:tc>
@@ -3119,15 +3015,7 @@
                 <w:sz w:val="22"/>
                 <w:szCs w:val="22"/>
               </w:rPr>
-              <w:t xml:space="preserve">Mar </w:t>
-            </w:r>
-            <w:r>
-              <w:rPr>
-                <w:rFonts w:ascii="Garamond" w:hAnsi="Garamond"/>
-                <w:sz w:val="22"/>
-                <w:szCs w:val="22"/>
-              </w:rPr>
-              <w:t>6</w:t>
+              <w:t>Mar 10</w:t>
             </w:r>
           </w:p>
         </w:tc>
@@ -3267,15 +3155,7 @@
                 <w:sz w:val="22"/>
                 <w:szCs w:val="22"/>
               </w:rPr>
-              <w:t>Mar 1</w:t>
-            </w:r>
-            <w:r>
-              <w:rPr>
-                <w:rFonts w:ascii="Garamond" w:hAnsi="Garamond"/>
-                <w:sz w:val="22"/>
-                <w:szCs w:val="22"/>
-              </w:rPr>
-              <w:t>1</w:t>
+              <w:t>Mar 15</w:t>
             </w:r>
           </w:p>
         </w:tc>
@@ -3328,16 +3208,7 @@
                 <w:sz w:val="22"/>
                 <w:szCs w:val="22"/>
               </w:rPr>
-              <w:t>L1</w:t>
-            </w:r>
-            <w:r>
-              <w:rPr>
-                <w:rFonts w:ascii="Garamond" w:hAnsi="Garamond"/>
-                <w:bCs/>
-                <w:sz w:val="22"/>
-                <w:szCs w:val="22"/>
-              </w:rPr>
-              <w:t>1</w:t>
+              <w:t>L11</w:t>
             </w:r>
           </w:p>
         </w:tc>
@@ -3440,15 +3311,7 @@
                 <w:sz w:val="22"/>
                 <w:szCs w:val="22"/>
               </w:rPr>
-              <w:t>Mar 1</w:t>
-            </w:r>
-            <w:r>
-              <w:rPr>
-                <w:rFonts w:ascii="Garamond" w:hAnsi="Garamond"/>
-                <w:sz w:val="22"/>
-                <w:szCs w:val="22"/>
-              </w:rPr>
-              <w:t>3</w:t>
+              <w:t>Mar 17</w:t>
             </w:r>
           </w:p>
         </w:tc>
@@ -3587,15 +3450,7 @@
                 <w:sz w:val="22"/>
                 <w:szCs w:val="22"/>
               </w:rPr>
-              <w:t>Mar 1</w:t>
-            </w:r>
-            <w:r>
-              <w:rPr>
-                <w:rFonts w:ascii="Garamond" w:hAnsi="Garamond"/>
-                <w:sz w:val="22"/>
-                <w:szCs w:val="22"/>
-              </w:rPr>
-              <w:t>8</w:t>
+              <w:t>Mar 22</w:t>
             </w:r>
           </w:p>
         </w:tc>
@@ -3651,15 +3506,7 @@
                 <w:sz w:val="22"/>
                 <w:szCs w:val="22"/>
               </w:rPr>
-              <w:t>L1</w:t>
-            </w:r>
-            <w:r>
-              <w:rPr>
-                <w:rFonts w:ascii="Garamond" w:hAnsi="Garamond"/>
-                <w:sz w:val="22"/>
-                <w:szCs w:val="22"/>
-              </w:rPr>
-              <w:t>2</w:t>
+              <w:t>L12</w:t>
             </w:r>
           </w:p>
         </w:tc>
@@ -3758,15 +3605,7 @@
                 <w:sz w:val="22"/>
                 <w:szCs w:val="22"/>
               </w:rPr>
-              <w:t>Mar 2</w:t>
-            </w:r>
-            <w:r>
-              <w:rPr>
-                <w:rFonts w:ascii="Garamond" w:hAnsi="Garamond"/>
-                <w:sz w:val="22"/>
-                <w:szCs w:val="22"/>
-              </w:rPr>
-              <w:t>0</w:t>
+              <w:t>Mar 24</w:t>
             </w:r>
           </w:p>
         </w:tc>
@@ -3826,15 +3665,7 @@
                 <w:sz w:val="22"/>
                 <w:szCs w:val="22"/>
               </w:rPr>
-              <w:t>L1</w:t>
-            </w:r>
-            <w:r>
-              <w:rPr>
-                <w:rFonts w:ascii="Garamond" w:hAnsi="Garamond"/>
-                <w:sz w:val="22"/>
-                <w:szCs w:val="22"/>
-              </w:rPr>
-              <w:t>3</w:t>
+              <w:t>L13</w:t>
             </w:r>
           </w:p>
         </w:tc>
@@ -3931,15 +3762,7 @@
                 <w:sz w:val="22"/>
                 <w:szCs w:val="22"/>
               </w:rPr>
-              <w:t>Mar 2</w:t>
-            </w:r>
-            <w:r>
-              <w:rPr>
-                <w:rFonts w:ascii="Garamond" w:hAnsi="Garamond"/>
-                <w:sz w:val="22"/>
-                <w:szCs w:val="22"/>
-              </w:rPr>
-              <w:t>5</w:t>
+              <w:t>Mar 29</w:t>
             </w:r>
           </w:p>
         </w:tc>
@@ -4078,15 +3901,7 @@
                 <w:sz w:val="22"/>
                 <w:szCs w:val="22"/>
               </w:rPr>
-              <w:t>Mar 2</w:t>
-            </w:r>
-            <w:r>
-              <w:rPr>
-                <w:rFonts w:ascii="Garamond" w:hAnsi="Garamond"/>
-                <w:sz w:val="22"/>
-                <w:szCs w:val="22"/>
-              </w:rPr>
-              <w:t>7</w:t>
+              <w:t>Mar 31</w:t>
             </w:r>
           </w:p>
         </w:tc>
@@ -4229,15 +4044,7 @@
                 <w:sz w:val="22"/>
                 <w:szCs w:val="22"/>
               </w:rPr>
-              <w:t xml:space="preserve">Apr </w:t>
-            </w:r>
-            <w:r>
-              <w:rPr>
-                <w:rFonts w:ascii="Garamond" w:hAnsi="Garamond"/>
-                <w:sz w:val="22"/>
-                <w:szCs w:val="22"/>
-              </w:rPr>
-              <w:t>1</w:t>
+              <w:t>Apr 5</w:t>
             </w:r>
           </w:p>
         </w:tc>
@@ -4288,15 +4095,7 @@
                 <w:sz w:val="22"/>
                 <w:szCs w:val="22"/>
               </w:rPr>
-              <w:t>L1</w:t>
-            </w:r>
-            <w:r>
-              <w:rPr>
-                <w:rFonts w:ascii="Garamond" w:hAnsi="Garamond"/>
-                <w:sz w:val="22"/>
-                <w:szCs w:val="22"/>
-              </w:rPr>
-              <w:t>4</w:t>
+              <w:t>L14</w:t>
             </w:r>
           </w:p>
         </w:tc>
@@ -4413,15 +4212,7 @@
                 <w:sz w:val="22"/>
                 <w:szCs w:val="22"/>
               </w:rPr>
-              <w:t xml:space="preserve">Apr </w:t>
-            </w:r>
-            <w:r>
-              <w:rPr>
-                <w:rFonts w:ascii="Garamond" w:hAnsi="Garamond"/>
-                <w:sz w:val="22"/>
-                <w:szCs w:val="22"/>
-              </w:rPr>
-              <w:t>3</w:t>
+              <w:t>Apr 7</w:t>
             </w:r>
           </w:p>
         </w:tc>
@@ -4581,15 +4372,7 @@
                 <w:sz w:val="22"/>
                 <w:szCs w:val="22"/>
               </w:rPr>
-              <w:t xml:space="preserve">Apr </w:t>
-            </w:r>
-            <w:r>
-              <w:rPr>
-                <w:rFonts w:ascii="Garamond" w:hAnsi="Garamond"/>
-                <w:sz w:val="22"/>
-                <w:szCs w:val="22"/>
-              </w:rPr>
-              <w:t>8</w:t>
+              <w:t>Apr 12</w:t>
             </w:r>
           </w:p>
         </w:tc>
@@ -4646,15 +4429,7 @@
                 <w:sz w:val="22"/>
                 <w:szCs w:val="22"/>
               </w:rPr>
-              <w:t>L1</w:t>
-            </w:r>
-            <w:r>
-              <w:rPr>
-                <w:rFonts w:ascii="Garamond" w:hAnsi="Garamond"/>
-                <w:sz w:val="22"/>
-                <w:szCs w:val="22"/>
-              </w:rPr>
-              <w:t>5</w:t>
+              <w:t>L15</w:t>
             </w:r>
           </w:p>
         </w:tc>
@@ -4755,15 +4530,7 @@
                 <w:sz w:val="22"/>
                 <w:szCs w:val="22"/>
               </w:rPr>
-              <w:t>Apr 1</w:t>
-            </w:r>
-            <w:r>
-              <w:rPr>
-                <w:rFonts w:ascii="Garamond" w:hAnsi="Garamond"/>
-                <w:sz w:val="22"/>
-                <w:szCs w:val="22"/>
-              </w:rPr>
-              <w:t>0</w:t>
+              <w:t>Apr 14</w:t>
             </w:r>
           </w:p>
         </w:tc>
@@ -4900,15 +4667,7 @@
                 <w:sz w:val="22"/>
                 <w:szCs w:val="22"/>
               </w:rPr>
-              <w:t>Apr 1</w:t>
-            </w:r>
-            <w:r>
-              <w:rPr>
-                <w:rFonts w:ascii="Garamond" w:hAnsi="Garamond"/>
-                <w:sz w:val="22"/>
-                <w:szCs w:val="22"/>
-              </w:rPr>
-              <w:t>5</w:t>
+              <w:t>Apr 19</w:t>
             </w:r>
           </w:p>
         </w:tc>
@@ -4959,15 +4718,7 @@
                 <w:sz w:val="22"/>
                 <w:szCs w:val="22"/>
               </w:rPr>
-              <w:t>L1</w:t>
-            </w:r>
-            <w:r>
-              <w:rPr>
-                <w:rFonts w:ascii="Garamond" w:hAnsi="Garamond"/>
-                <w:sz w:val="22"/>
-                <w:szCs w:val="22"/>
-              </w:rPr>
-              <w:t>6</w:t>
+              <w:t>L16</w:t>
             </w:r>
           </w:p>
         </w:tc>
@@ -5063,15 +4814,7 @@
                 <w:sz w:val="22"/>
                 <w:szCs w:val="22"/>
               </w:rPr>
-              <w:t>Apr 1</w:t>
-            </w:r>
-            <w:r>
-              <w:rPr>
-                <w:rFonts w:ascii="Garamond" w:hAnsi="Garamond"/>
-                <w:sz w:val="22"/>
-                <w:szCs w:val="22"/>
-              </w:rPr>
-              <w:t>7</w:t>
+              <w:t>Apr 21</w:t>
             </w:r>
           </w:p>
         </w:tc>
@@ -5123,15 +4866,7 @@
                 <w:sz w:val="22"/>
                 <w:szCs w:val="22"/>
               </w:rPr>
-              <w:t>L1</w:t>
-            </w:r>
-            <w:r>
-              <w:rPr>
-                <w:rFonts w:ascii="Garamond" w:hAnsi="Garamond"/>
-                <w:sz w:val="22"/>
-                <w:szCs w:val="22"/>
-              </w:rPr>
-              <w:t>7</w:t>
+              <w:t>L17</w:t>
             </w:r>
           </w:p>
         </w:tc>
@@ -5226,15 +4961,7 @@
                 <w:sz w:val="22"/>
                 <w:szCs w:val="22"/>
               </w:rPr>
-              <w:t>Apr 2</w:t>
-            </w:r>
-            <w:r>
-              <w:rPr>
-                <w:rFonts w:ascii="Garamond" w:hAnsi="Garamond"/>
-                <w:sz w:val="22"/>
-                <w:szCs w:val="22"/>
-              </w:rPr>
-              <w:t>2</w:t>
+              <w:t>Apr 26</w:t>
             </w:r>
           </w:p>
         </w:tc>
@@ -5372,15 +5099,7 @@
                 <w:sz w:val="22"/>
                 <w:szCs w:val="22"/>
               </w:rPr>
-              <w:t xml:space="preserve">April </w:t>
-            </w:r>
-            <w:r>
-              <w:rPr>
-                <w:rFonts w:ascii="Garamond" w:hAnsi="Garamond"/>
-                <w:sz w:val="22"/>
-                <w:szCs w:val="22"/>
-              </w:rPr>
-              <w:t>29</w:t>
+              <w:t>May 3</w:t>
             </w:r>
           </w:p>
         </w:tc>
@@ -5527,7 +5246,7 @@
 </file>
 
 <file path=word/styles.xml><?xml version="1.0" encoding="utf-8"?>
-<w:styles xmlns:mc="http://schemas.openxmlformats.org/markup-compatibility/2006" xmlns:r="http://schemas.openxmlformats.org/officeDocument/2006/relationships" xmlns:w="http://schemas.openxmlformats.org/wordprocessingml/2006/main" xmlns:w14="http://schemas.microsoft.com/office/word/2010/wordml" xmlns:w15="http://schemas.microsoft.com/office/word/2012/wordml" xmlns:w16cex="http://schemas.microsoft.com/office/word/2018/wordml/cex" xmlns:w16cid="http://schemas.microsoft.com/office/word/2016/wordml/cid" xmlns:w16="http://schemas.microsoft.com/office/word/2018/wordml" xmlns:w16se="http://schemas.microsoft.com/office/word/2015/wordml/symex" mc:Ignorable="w14 w15 w16se w16cid w16 w16cex">
+<w:styles xmlns:mc="http://schemas.openxmlformats.org/markup-compatibility/2006" xmlns:r="http://schemas.openxmlformats.org/officeDocument/2006/relationships" xmlns:w="http://schemas.openxmlformats.org/wordprocessingml/2006/main" xmlns:w14="http://schemas.microsoft.com/office/word/2010/wordml" xmlns:w15="http://schemas.microsoft.com/office/word/2012/wordml" xmlns:w16cex="http://schemas.microsoft.com/office/word/2018/wordml/cex" xmlns:w16cid="http://schemas.microsoft.com/office/word/2016/wordml/cid" xmlns:w16="http://schemas.microsoft.com/office/word/2018/wordml" xmlns:w16sdtdh="http://schemas.microsoft.com/office/word/2020/wordml/sdtdatahash" xmlns:w16se="http://schemas.microsoft.com/office/word/2015/wordml/symex" mc:Ignorable="w14 w15 w16se w16cid w16 w16cex w16sdtdh">
   <w:docDefaults>
     <w:rPrDefault>
       <w:rPr>

</xml_diff>